<commit_message>
blog posts in respective folders. image comparator
</commit_message>
<xml_diff>
--- a/resources/blog posts/reivan_miljakhotmail_comsentyoufilesviawetransfer/14 koraka za uspješnu pripremu.docx
+++ b/resources/blog posts/reivan_miljakhotmail_comsentyoufilesviawetransfer/14 koraka za uspješnu pripremu.docx
@@ -1,6 +1,6 @@
 
 <file path=word/document.xml><?xml version="1.0" encoding="utf-8"?>
-<w:document xmlns:wpc="http://schemas.microsoft.com/office/word/2010/wordprocessingCanvas" xmlns:cx="http://schemas.microsoft.com/office/drawing/2014/chartex" xmlns:cx1="http://schemas.microsoft.com/office/drawing/2015/9/8/chartex" xmlns:cx2="http://schemas.microsoft.com/office/drawing/2015/10/21/chartex" xmlns:cx3="http://schemas.microsoft.com/office/drawing/2016/5/9/chartex" xmlns:cx4="http://schemas.microsoft.com/office/drawing/2016/5/10/chartex" xmlns:cx5="http://schemas.microsoft.com/office/drawing/2016/5/11/chartex" xmlns:cx6="http://schemas.microsoft.com/office/drawing/2016/5/12/chartex" xmlns:cx7="http://schemas.microsoft.com/office/drawing/2016/5/13/chartex" xmlns:cx8="http://schemas.microsoft.com/office/drawing/2016/5/14/chartex" xmlns:mc="http://schemas.openxmlformats.org/markup-compatibility/2006" xmlns:aink="http://schemas.microsoft.com/office/drawing/2016/ink" xmlns:am3d="http://schemas.microsoft.com/office/drawing/2017/model3d" xmlns:o="urn:schemas-microsoft-com:office:office" xmlns:r="http://schemas.openxmlformats.org/officeDocument/2006/relationships" xmlns:m="http://schemas.openxmlformats.org/officeDocument/2006/math" xmlns:v="urn:schemas-microsoft-com:vml" xmlns:wp14="http://schemas.microsoft.com/office/word/2010/wordprocessingDrawing" xmlns:wp="http://schemas.openxmlformats.org/drawingml/2006/wordprocessingDrawing" xmlns:w10="urn:schemas-microsoft-com:office:word" xmlns:w="http://schemas.openxmlformats.org/wordprocessingml/2006/main" xmlns:w14="http://schemas.microsoft.com/office/word/2010/wordml" xmlns:w15="http://schemas.microsoft.com/office/word/2012/wordml" xmlns:w16cex="http://schemas.microsoft.com/office/word/2018/wordml/cex" xmlns:w16cid="http://schemas.microsoft.com/office/word/2016/wordml/cid" xmlns:w16="http://schemas.microsoft.com/office/word/2018/wordml" xmlns:w16sdtdh="http://schemas.microsoft.com/office/word/2020/wordml/sdtdatahash" xmlns:w16se="http://schemas.microsoft.com/office/word/2015/wordml/symex" xmlns:wpg="http://schemas.microsoft.com/office/word/2010/wordprocessingGroup" xmlns:wpi="http://schemas.microsoft.com/office/word/2010/wordprocessingInk" xmlns:wne="http://schemas.microsoft.com/office/word/2006/wordml" xmlns:wps="http://schemas.microsoft.com/office/word/2010/wordprocessingShape" mc:Ignorable="w14 w15 w16se w16cid w16 w16cex w16sdtdh wp14">
+<w:document xmlns:wpc="http://schemas.microsoft.com/office/word/2010/wordprocessingCanvas" xmlns:cx="http://schemas.microsoft.com/office/drawing/2014/chartex" xmlns:cx1="http://schemas.microsoft.com/office/drawing/2015/9/8/chartex" xmlns:cx2="http://schemas.microsoft.com/office/drawing/2015/10/21/chartex" xmlns:cx3="http://schemas.microsoft.com/office/drawing/2016/5/9/chartex" xmlns:cx4="http://schemas.microsoft.com/office/drawing/2016/5/10/chartex" xmlns:cx5="http://schemas.microsoft.com/office/drawing/2016/5/11/chartex" xmlns:cx6="http://schemas.microsoft.com/office/drawing/2016/5/12/chartex" xmlns:cx7="http://schemas.microsoft.com/office/drawing/2016/5/13/chartex" xmlns:cx8="http://schemas.microsoft.com/office/drawing/2016/5/14/chartex" xmlns:mc="http://schemas.openxmlformats.org/markup-compatibility/2006" xmlns:aink="http://schemas.microsoft.com/office/drawing/2016/ink" xmlns:am3d="http://schemas.microsoft.com/office/drawing/2017/model3d" xmlns:o="urn:schemas-microsoft-com:office:office" xmlns:r="http://schemas.openxmlformats.org/officeDocument/2006/relationships" xmlns:m="http://schemas.openxmlformats.org/officeDocument/2006/math" xmlns:v="urn:schemas-microsoft-com:vml" xmlns:wp14="http://schemas.microsoft.com/office/word/2010/wordprocessingDrawing" xmlns:wp="http://schemas.openxmlformats.org/drawingml/2006/wordprocessingDrawing" xmlns:w10="urn:schemas-microsoft-com:office:word" xmlns:w="http://schemas.openxmlformats.org/wordprocessingml/2006/main" xmlns:w14="http://schemas.microsoft.com/office/word/2010/wordml" xmlns:w15="http://schemas.microsoft.com/office/word/2012/wordml" xmlns:w16cex="http://schemas.microsoft.com/office/word/2018/wordml/cex" xmlns:w16cid="http://schemas.microsoft.com/office/word/2016/wordml/cid" xmlns:w16="http://schemas.microsoft.com/office/word/2018/wordml" xmlns:w16se="http://schemas.microsoft.com/office/word/2015/wordml/symex" xmlns:wpg="http://schemas.microsoft.com/office/word/2010/wordprocessingGroup" xmlns:wpi="http://schemas.microsoft.com/office/word/2010/wordprocessingInk" xmlns:wne="http://schemas.microsoft.com/office/word/2006/wordml" xmlns:wps="http://schemas.microsoft.com/office/word/2010/wordprocessingShape" mc:Ignorable="w14 w15 w16se w16cid w16 w16cex wp14">
   <w:body>
     <w:p>
       <w:pPr>
@@ -821,11 +821,12 @@
       <w:r>
         <w:rPr>
           <w:rFonts w:asciiTheme="majorHAnsi" w:eastAsia="Times New Roman" w:hAnsiTheme="majorHAnsi" w:cstheme="majorHAnsi"/>
+          <w:noProof/>
           <w:sz w:val="24"/>
           <w:szCs w:val="24"/>
         </w:rPr>
         <w:pict w14:anchorId="5FAFF923">
-          <v:rect id="_x0000_i1025" style="width:0;height:1.5pt" o:hralign="center" o:hrstd="t" o:hr="t" fillcolor="#a0a0a0" stroked="f"/>
+          <v:rect id="_x0000_i1038" alt="" style="width:468pt;height:.05pt;mso-width-percent:0;mso-height-percent:0;mso-width-percent:0;mso-height-percent:0" o:hralign="center" o:hrstd="t" o:hr="t" fillcolor="#a0a0a0" stroked="f"/>
         </w:pict>
       </w:r>
     </w:p>
@@ -985,11 +986,12 @@
       <w:r>
         <w:rPr>
           <w:rFonts w:asciiTheme="majorHAnsi" w:eastAsia="Times New Roman" w:hAnsiTheme="majorHAnsi" w:cstheme="majorHAnsi"/>
+          <w:noProof/>
           <w:sz w:val="24"/>
           <w:szCs w:val="24"/>
         </w:rPr>
         <w:pict w14:anchorId="7CF598A4">
-          <v:rect id="_x0000_i1026" style="width:0;height:1.5pt" o:hralign="center" o:hrstd="t" o:hr="t" fillcolor="#a0a0a0" stroked="f"/>
+          <v:rect id="_x0000_i1037" alt="" style="width:468pt;height:.05pt;mso-width-percent:0;mso-height-percent:0;mso-width-percent:0;mso-height-percent:0" o:hralign="center" o:hrstd="t" o:hr="t" fillcolor="#a0a0a0" stroked="f"/>
         </w:pict>
       </w:r>
     </w:p>
@@ -1232,12 +1234,13 @@
       <w:r>
         <w:rPr>
           <w:rFonts w:asciiTheme="majorHAnsi" w:eastAsia="Times New Roman" w:hAnsiTheme="majorHAnsi" w:cstheme="majorHAnsi"/>
+          <w:noProof/>
           <w:sz w:val="24"/>
           <w:szCs w:val="24"/>
         </w:rPr>
         <w:lastRenderedPageBreak/>
         <w:pict w14:anchorId="74EDBF1D">
-          <v:rect id="_x0000_i1027" style="width:0;height:1.5pt" o:hralign="center" o:bullet="t" o:hrstd="t" o:hr="t" fillcolor="#a0a0a0" stroked="f"/>
+          <v:rect id="_x0000_i1036" alt="" style="width:468pt;height:.05pt;mso-width-percent:0;mso-height-percent:0;mso-width-percent:0;mso-height-percent:0" o:hralign="center" o:bullet="t" o:hrstd="t" o:hr="t" fillcolor="#a0a0a0" stroked="f"/>
         </w:pict>
       </w:r>
     </w:p>
@@ -1489,11 +1492,12 @@
       <w:r>
         <w:rPr>
           <w:rFonts w:asciiTheme="majorHAnsi" w:eastAsia="Times New Roman" w:hAnsiTheme="majorHAnsi" w:cstheme="majorHAnsi"/>
+          <w:noProof/>
           <w:sz w:val="24"/>
           <w:szCs w:val="24"/>
         </w:rPr>
         <w:pict w14:anchorId="6D649CB8">
-          <v:rect id="_x0000_i1028" style="width:0;height:1.5pt" o:hralign="center" o:hrstd="t" o:hr="t" fillcolor="#a0a0a0" stroked="f"/>
+          <v:rect id="_x0000_i1035" alt="" style="width:468pt;height:.05pt;mso-width-percent:0;mso-height-percent:0;mso-width-percent:0;mso-height-percent:0" o:hralign="center" o:hrstd="t" o:hr="t" fillcolor="#a0a0a0" stroked="f"/>
         </w:pict>
       </w:r>
     </w:p>
@@ -1755,11 +1759,12 @@
       <w:r>
         <w:rPr>
           <w:rFonts w:asciiTheme="majorHAnsi" w:eastAsia="Times New Roman" w:hAnsiTheme="majorHAnsi" w:cstheme="majorHAnsi"/>
+          <w:noProof/>
           <w:sz w:val="24"/>
           <w:szCs w:val="24"/>
         </w:rPr>
         <w:pict w14:anchorId="5FC9BF55">
-          <v:rect id="_x0000_i1029" style="width:0;height:1.5pt" o:hralign="center" o:hrstd="t" o:hr="t" fillcolor="#a0a0a0" stroked="f"/>
+          <v:rect id="_x0000_i1034" alt="" style="width:468pt;height:.05pt;mso-width-percent:0;mso-height-percent:0;mso-width-percent:0;mso-height-percent:0" o:hralign="center" o:hrstd="t" o:hr="t" fillcolor="#a0a0a0" stroked="f"/>
         </w:pict>
       </w:r>
     </w:p>
@@ -1951,23 +1956,13 @@
         </w:rPr>
         <w:t xml:space="preserve">manje znači </w:t>
       </w:r>
-      <w:proofErr w:type="spellStart"/>
-      <w:r>
-        <w:rPr>
-          <w:rStyle w:val="jlqj4b"/>
-          <w:rFonts w:asciiTheme="majorHAnsi" w:hAnsiTheme="majorHAnsi" w:cstheme="majorHAnsi"/>
-          <w:lang w:val="hr-HR"/>
-        </w:rPr>
-        <w:t>puuno</w:t>
-      </w:r>
-      <w:proofErr w:type="spellEnd"/>
-      <w:r>
-        <w:rPr>
-          <w:rStyle w:val="jlqj4b"/>
-          <w:rFonts w:asciiTheme="majorHAnsi" w:hAnsiTheme="majorHAnsi" w:cstheme="majorHAnsi"/>
-          <w:lang w:val="hr-HR"/>
-        </w:rPr>
-        <w:t xml:space="preserve"> </w:t>
+      <w:r>
+        <w:rPr>
+          <w:rStyle w:val="jlqj4b"/>
+          <w:rFonts w:asciiTheme="majorHAnsi" w:hAnsiTheme="majorHAnsi" w:cstheme="majorHAnsi"/>
+          <w:lang w:val="hr-HR"/>
+        </w:rPr>
+        <w:t xml:space="preserve">puno </w:t>
       </w:r>
       <w:r>
         <w:rPr>
@@ -2006,11 +2001,12 @@
       <w:r>
         <w:rPr>
           <w:rFonts w:asciiTheme="majorHAnsi" w:eastAsia="Times New Roman" w:hAnsiTheme="majorHAnsi" w:cstheme="majorHAnsi"/>
+          <w:noProof/>
           <w:sz w:val="24"/>
           <w:szCs w:val="24"/>
         </w:rPr>
         <w:pict w14:anchorId="59BE0D33">
-          <v:rect id="_x0000_i1030" style="width:0;height:1.5pt" o:hralign="center" o:hrstd="t" o:hr="t" fillcolor="#a0a0a0" stroked="f"/>
+          <v:rect id="_x0000_i1033" alt="" style="width:468pt;height:.05pt;mso-width-percent:0;mso-height-percent:0;mso-width-percent:0;mso-height-percent:0" o:hralign="center" o:hrstd="t" o:hr="t" fillcolor="#a0a0a0" stroked="f"/>
         </w:pict>
       </w:r>
     </w:p>
@@ -2475,11 +2471,12 @@
       <w:r>
         <w:rPr>
           <w:rFonts w:asciiTheme="majorHAnsi" w:eastAsia="Times New Roman" w:hAnsiTheme="majorHAnsi" w:cstheme="majorHAnsi"/>
+          <w:noProof/>
           <w:sz w:val="24"/>
           <w:szCs w:val="24"/>
         </w:rPr>
         <w:pict w14:anchorId="6B0D37E3">
-          <v:rect id="_x0000_i1031" style="width:0;height:1.5pt" o:hralign="center" o:hrstd="t" o:hr="t" fillcolor="#a0a0a0" stroked="f"/>
+          <v:rect id="_x0000_i1032" alt="" style="width:468pt;height:.05pt;mso-width-percent:0;mso-height-percent:0;mso-width-percent:0;mso-height-percent:0" o:hralign="center" o:hrstd="t" o:hr="t" fillcolor="#a0a0a0" stroked="f"/>
         </w:pict>
       </w:r>
     </w:p>
@@ -2718,11 +2715,12 @@
       <w:r>
         <w:rPr>
           <w:rFonts w:asciiTheme="majorHAnsi" w:eastAsia="Times New Roman" w:hAnsiTheme="majorHAnsi" w:cstheme="majorHAnsi"/>
+          <w:noProof/>
           <w:sz w:val="24"/>
           <w:szCs w:val="24"/>
         </w:rPr>
         <w:pict w14:anchorId="752601E9">
-          <v:rect id="_x0000_i1032" style="width:0;height:1.5pt" o:hralign="center" o:hrstd="t" o:hr="t" fillcolor="#a0a0a0" stroked="f"/>
+          <v:rect id="_x0000_i1031" alt="" style="width:468pt;height:.05pt;mso-width-percent:0;mso-height-percent:0;mso-width-percent:0;mso-height-percent:0" o:hralign="center" o:hrstd="t" o:hr="t" fillcolor="#a0a0a0" stroked="f"/>
         </w:pict>
       </w:r>
     </w:p>
@@ -2922,11 +2920,12 @@
       <w:r>
         <w:rPr>
           <w:rFonts w:asciiTheme="majorHAnsi" w:eastAsia="Times New Roman" w:hAnsiTheme="majorHAnsi" w:cstheme="majorHAnsi"/>
+          <w:noProof/>
           <w:sz w:val="24"/>
           <w:szCs w:val="24"/>
         </w:rPr>
         <w:pict w14:anchorId="4E2450FD">
-          <v:rect id="_x0000_i1033" style="width:0;height:1.5pt" o:hralign="center" o:hrstd="t" o:hr="t" fillcolor="#a0a0a0" stroked="f"/>
+          <v:rect id="_x0000_i1030" alt="" style="width:468pt;height:.05pt;mso-width-percent:0;mso-height-percent:0;mso-width-percent:0;mso-height-percent:0" o:hralign="center" o:hrstd="t" o:hr="t" fillcolor="#a0a0a0" stroked="f"/>
         </w:pict>
       </w:r>
     </w:p>
@@ -3212,11 +3211,12 @@
       <w:r>
         <w:rPr>
           <w:rFonts w:asciiTheme="majorHAnsi" w:eastAsia="Times New Roman" w:hAnsiTheme="majorHAnsi" w:cstheme="majorHAnsi"/>
+          <w:noProof/>
           <w:sz w:val="24"/>
           <w:szCs w:val="24"/>
         </w:rPr>
         <w:pict w14:anchorId="6243D1CD">
-          <v:rect id="_x0000_i1034" style="width:0;height:1.5pt" o:hralign="center" o:hrstd="t" o:hr="t" fillcolor="#a0a0a0" stroked="f"/>
+          <v:rect id="_x0000_i1029" alt="" style="width:468pt;height:.05pt;mso-width-percent:0;mso-height-percent:0;mso-width-percent:0;mso-height-percent:0" o:hralign="center" o:hrstd="t" o:hr="t" fillcolor="#a0a0a0" stroked="f"/>
         </w:pict>
       </w:r>
     </w:p>
@@ -3560,11 +3560,12 @@
       <w:r>
         <w:rPr>
           <w:rFonts w:asciiTheme="majorHAnsi" w:eastAsia="Times New Roman" w:hAnsiTheme="majorHAnsi" w:cstheme="majorHAnsi"/>
+          <w:noProof/>
           <w:sz w:val="24"/>
           <w:szCs w:val="24"/>
         </w:rPr>
         <w:pict w14:anchorId="5ED481C8">
-          <v:rect id="_x0000_i1035" style="width:0;height:1.5pt" o:hralign="center" o:bullet="t" o:hrstd="t" o:hr="t" fillcolor="#a0a0a0" stroked="f"/>
+          <v:rect id="_x0000_i1028" alt="" style="width:468pt;height:.05pt;mso-width-percent:0;mso-height-percent:0;mso-width-percent:0;mso-height-percent:0" o:hralign="center" o:bullet="t" o:hrstd="t" o:hr="t" fillcolor="#a0a0a0" stroked="f"/>
         </w:pict>
       </w:r>
     </w:p>
@@ -3825,11 +3826,12 @@
       <w:r>
         <w:rPr>
           <w:rFonts w:asciiTheme="majorHAnsi" w:eastAsia="Times New Roman" w:hAnsiTheme="majorHAnsi" w:cstheme="majorHAnsi"/>
+          <w:noProof/>
           <w:sz w:val="24"/>
           <w:szCs w:val="24"/>
         </w:rPr>
         <w:pict w14:anchorId="34CF4E52">
-          <v:rect id="_x0000_i1036" style="width:0;height:1.5pt" o:hralign="center" o:hrstd="t" o:hr="t" fillcolor="#a0a0a0" stroked="f"/>
+          <v:rect id="_x0000_i1027" alt="" style="width:468pt;height:.05pt;mso-width-percent:0;mso-height-percent:0;mso-width-percent:0;mso-height-percent:0" o:hralign="center" o:hrstd="t" o:hr="t" fillcolor="#a0a0a0" stroked="f"/>
         </w:pict>
       </w:r>
     </w:p>
@@ -4073,11 +4075,12 @@
       <w:r>
         <w:rPr>
           <w:rFonts w:asciiTheme="majorHAnsi" w:eastAsia="Times New Roman" w:hAnsiTheme="majorHAnsi" w:cstheme="majorHAnsi"/>
+          <w:noProof/>
           <w:sz w:val="24"/>
           <w:szCs w:val="24"/>
         </w:rPr>
         <w:pict w14:anchorId="700FA282">
-          <v:rect id="_x0000_i1037" style="width:0;height:1.5pt" o:hralign="center" o:hrstd="t" o:hr="t" fillcolor="#a0a0a0" stroked="f"/>
+          <v:rect id="_x0000_i1026" alt="" style="width:468pt;height:.05pt;mso-width-percent:0;mso-height-percent:0;mso-width-percent:0;mso-height-percent:0" o:hralign="center" o:hrstd="t" o:hr="t" fillcolor="#a0a0a0" stroked="f"/>
         </w:pict>
       </w:r>
     </w:p>
@@ -4275,11 +4278,12 @@
       <w:r>
         <w:rPr>
           <w:rFonts w:asciiTheme="majorHAnsi" w:eastAsia="Times New Roman" w:hAnsiTheme="majorHAnsi" w:cstheme="majorHAnsi"/>
+          <w:noProof/>
           <w:sz w:val="24"/>
           <w:szCs w:val="24"/>
         </w:rPr>
         <w:pict w14:anchorId="671E3A82">
-          <v:rect id="_x0000_i1038" style="width:0;height:1.5pt" o:hralign="center" o:hrstd="t" o:hr="t" fillcolor="#a0a0a0" stroked="f"/>
+          <v:rect id="_x0000_i1025" alt="" style="width:468pt;height:.05pt;mso-width-percent:0;mso-height-percent:0;mso-width-percent:0;mso-height-percent:0" o:hralign="center" o:hrstd="t" o:hr="t" fillcolor="#a0a0a0" stroked="f"/>
         </w:pict>
       </w:r>
     </w:p>
@@ -5616,33 +5620,21 @@
         <w:rPr>
           <w:rFonts w:asciiTheme="majorHAnsi" w:hAnsiTheme="majorHAnsi" w:cstheme="majorHAnsi"/>
         </w:rPr>
-        <w:t>digitaln</w:t>
-      </w:r>
-      <w:r>
-        <w:rPr>
-          <w:rFonts w:asciiTheme="majorHAnsi" w:hAnsiTheme="majorHAnsi" w:cstheme="majorHAnsi"/>
-        </w:rPr>
-        <w:t>e</w:t>
-      </w:r>
-      <w:proofErr w:type="spellEnd"/>
-      <w:r>
-        <w:rPr>
-          <w:rFonts w:asciiTheme="majorHAnsi" w:hAnsiTheme="majorHAnsi" w:cstheme="majorHAnsi"/>
-        </w:rPr>
-        <w:t xml:space="preserve"> </w:t>
-      </w:r>
-      <w:proofErr w:type="spellStart"/>
-      <w:r>
-        <w:rPr>
-          <w:rFonts w:asciiTheme="majorHAnsi" w:hAnsiTheme="majorHAnsi" w:cstheme="majorHAnsi"/>
-        </w:rPr>
-        <w:t>obrad</w:t>
-      </w:r>
-      <w:r>
-        <w:rPr>
-          <w:rFonts w:asciiTheme="majorHAnsi" w:hAnsiTheme="majorHAnsi" w:cstheme="majorHAnsi"/>
-        </w:rPr>
-        <w:t>e</w:t>
+        <w:t>digitalne</w:t>
+      </w:r>
+      <w:proofErr w:type="spellEnd"/>
+      <w:r>
+        <w:rPr>
+          <w:rFonts w:asciiTheme="majorHAnsi" w:hAnsiTheme="majorHAnsi" w:cstheme="majorHAnsi"/>
+        </w:rPr>
+        <w:t xml:space="preserve"> </w:t>
+      </w:r>
+      <w:proofErr w:type="spellStart"/>
+      <w:r>
+        <w:rPr>
+          <w:rFonts w:asciiTheme="majorHAnsi" w:hAnsiTheme="majorHAnsi" w:cstheme="majorHAnsi"/>
+        </w:rPr>
+        <w:t>obrade</w:t>
       </w:r>
       <w:proofErr w:type="spellEnd"/>
       <w:r>
@@ -5962,7 +5954,7 @@
 </file>
 
 <file path=word/styles.xml><?xml version="1.0" encoding="utf-8"?>
-<w:styles xmlns:mc="http://schemas.openxmlformats.org/markup-compatibility/2006" xmlns:r="http://schemas.openxmlformats.org/officeDocument/2006/relationships" xmlns:w="http://schemas.openxmlformats.org/wordprocessingml/2006/main" xmlns:w14="http://schemas.microsoft.com/office/word/2010/wordml" xmlns:w15="http://schemas.microsoft.com/office/word/2012/wordml" xmlns:w16cex="http://schemas.microsoft.com/office/word/2018/wordml/cex" xmlns:w16cid="http://schemas.microsoft.com/office/word/2016/wordml/cid" xmlns:w16="http://schemas.microsoft.com/office/word/2018/wordml" xmlns:w16sdtdh="http://schemas.microsoft.com/office/word/2020/wordml/sdtdatahash" xmlns:w16se="http://schemas.microsoft.com/office/word/2015/wordml/symex" mc:Ignorable="w14 w15 w16se w16cid w16 w16cex w16sdtdh">
+<w:styles xmlns:mc="http://schemas.openxmlformats.org/markup-compatibility/2006" xmlns:r="http://schemas.openxmlformats.org/officeDocument/2006/relationships" xmlns:w="http://schemas.openxmlformats.org/wordprocessingml/2006/main" xmlns:w14="http://schemas.microsoft.com/office/word/2010/wordml" xmlns:w15="http://schemas.microsoft.com/office/word/2012/wordml" xmlns:w16cex="http://schemas.microsoft.com/office/word/2018/wordml/cex" xmlns:w16cid="http://schemas.microsoft.com/office/word/2016/wordml/cid" xmlns:w16="http://schemas.microsoft.com/office/word/2018/wordml" xmlns:w16se="http://schemas.microsoft.com/office/word/2015/wordml/symex" mc:Ignorable="w14 w15 w16se w16cid w16 w16cex">
   <w:docDefaults>
     <w:rPrDefault>
       <w:rPr>

</xml_diff>